<commit_message>
chap 11 + pre 12
</commit_message>
<xml_diff>
--- a/DONE1/docx/for_use_mastering-bitcoin_chapter-11_fr_CA.asciidoc.docx
+++ b/DONE1/docx/for_use_mastering-bitcoin_chapter-11_fr_CA.asciidoc.docx
@@ -13,6 +13,12 @@
         <w:t xml:space="preserve"> </w:t>
       </w:r>
       <w:r>
+        <w:t xml:space="preserve">de</w:t>
+      </w:r>
+      <w:r>
+        <w:t xml:space="preserve"> </w:t>
+      </w:r>
+      <w:r>
         <w:t xml:space="preserve">Bitcoin</w:t>
       </w:r>
     </w:p>
@@ -30,7 +36,7 @@
         <w:pStyle w:val="Heading1"/>
       </w:pPr>
       <w:r>
-        <w:t xml:space="preserve">Sécurité Bitcoin</w:t>
+        <w:t xml:space="preserve">Sécurité de Bitcoin</w:t>
       </w:r>
     </w:p>
     <w:p>
@@ -120,9 +126,6 @@
         <w:pStyle w:val="FirstParagraph"/>
       </w:pPr>
       <w:r>
-        <w:t xml:space="preserve"> </w:t>
-      </w:r>
-      <w:r>
         <w:t xml:space="preserve">Le principe le plus important pour les développeurs de bitcoins est la décentralisation. La plupart des développeurs connaissent les modèles de sécurité centralisés et pourraient être tentés d'appliquer ces modèles à leurs applications bitcoin, avec des résultats désastreux.</w:t>
       </w:r>
     </w:p>
@@ -131,7 +134,7 @@
         <w:pStyle w:val="BodyText"/>
       </w:pPr>
       <w:r>
-        <w:t xml:space="preserve">La sécurité de Bitcoin repose sur un contrôle décentralisé des clés et sur une validation indépendante des transactions par les mineurs. Si vous souhaitez tirer parti de la sécurité du bitcoin, vous devez vous assurer que vous restez dans le modèle de sécurité du bitcoin. En termes simples : ne retirez pas le contrôle des clés aux utilisateurs et ne retirez pas les transactions de la blockchain.</w:t>
+        <w:t xml:space="preserve">La sécurité de Bitcoin repose sur un contrôle décentralisé des clés et sur une validation indépendante des transactions par les mineurs. Si vous souhaitez tirer parti de la sécurité du bitcoin, vous devez vous assurer que vous restez dans le modèle de sécurité du bitcoin. En termes simples : ne retirez pas le contrôle des clés aux utilisateurs et ne retirez pas les transactions de la chaîne de blocs.</w:t>
       </w:r>
     </w:p>
     <w:p>
@@ -147,7 +150,7 @@
         <w:pStyle w:val="BodyText"/>
       </w:pPr>
       <w:r>
-        <w:t xml:space="preserve">Une autre erreur courante consiste à retirer les transactions "hors blockchain" dans un effort malavisé pour réduire les frais de transaction ou accélérer le traitement des transactions. Un système "hors blockchain" enregistrera les transactions sur un registre interne centralisé et ne les synchronisera qu'occasionnellement avec la blockchain Bitcoin. Cette pratique, encore une fois, remplace la sécurité bitcoin décentralisée par une approche propriétaire et centralisée. Lorsque les transactions sont hors blockchain, des registres centralisés mal sécurisés peuvent être falsifiés, détournant des fonds et épuisant les réserves, sans que l'on s'en aperçoive.</w:t>
+        <w:t xml:space="preserve">Une autre erreur courante consiste à retirer les transactions "hors chaîne de blocs" dans un effort malavisé pour réduire les frais de transaction ou accélérer le traitement des transactions. Un système "hors chaîne de blocs" enregistrera les transactions sur un registre interne centralisé et ne les synchronisera qu'occasionnellement avec la chaîne de blocs Bitcoin. Cette pratique, encore une fois, remplace la sécurité du bitcoin décentralisée par une approche propriétaire et centralisée. Lorsque les transactions sont hors chaîne de blocs, des registres centralisés mal sécurisés peuvent être falsifiés, détournant des fonds et épuisant les réserves, sans que l'on s'en aperçoive.</w:t>
       </w:r>
     </w:p>
     <w:p>
@@ -172,9 +175,6 @@
       <w:pPr>
         <w:pStyle w:val="FirstParagraph"/>
       </w:pPr>
-      <w:r>
-        <w:t xml:space="preserve"> </w:t>
-      </w:r>
       <w:r>
         <w:t xml:space="preserve">L'architecture de sécurité traditionnelle est basée sur un concept appelé</w:t>
       </w:r>
@@ -189,7 +189,7 @@
         <w:t xml:space="preserve">racine de confiance</w:t>
       </w:r>
       <w:r>
-        <w:t xml:space="preserve">, qui est un noyau de confiance utilisé comme base pour la sécurité de l'ensemble du système ou de l'application. L'architecture de sécurité est développée autour de la racine de la confiance sous la forme d'une série de cercles concentriques, comme des couches dans un oignon, étendant la confiance vers l'extérieur depuis le centre. Chaque couche s'appuie sur la couche interne la plus fiable à l'aide de contrôles d'accès, de signatures numériques, de cryptage et d'autres primitives de sécurité. À mesure que les systèmes logiciels deviennent plus complexes, ils sont plus susceptibles de contenir des bogues, ce qui les rend vulnérables aux compromis de sécurité. Par conséquent, plus un système logiciel devient complexe, plus il est difficile à sécuriser. Le concept de racine de confiance garantit que la plus grande partie de la confiance est placée dans la partie la moins complexe du système, et donc la moins vulnérable, les parties du système, tandis que des logiciels plus complexes sont superposés autour d'elle. Cette architecture de sécurité est répétée à différentes échelles, établissant d'abord une racine de confiance dans le matériel d'un système unique, puis étendant cette racine de confiance à travers le système d'exploitation jusqu'aux services système de niveau supérieur, et enfin sur de nombreux serveurs superposés en cercles concentriques de diminution de la confiance.</w:t>
+        <w:t xml:space="preserve">, qui est un noyau de confiance utilisé comme base pour la sécurité de l'ensemble du système ou de l'application. L'architecture de sécurité est développée autour de la racine de la confiance sous la forme d'une série de cercles concentriques, comme des couches dans un oignon, étendant la confiance vers l'extérieur depuis le centre. Chaque couche s'appuie sur la couche interne la plus fiable à l'aide de contrôles d'accès, de signatures numériques, de cryptage et d'autres primitives de sécurité. À mesure que les systèmes logiciels deviennent plus complexes, ils sont plus susceptibles de contenir des bogues, ce qui les rend vulnérables aux compromis de sécurité. Par conséquent, plus un système logiciel devient complexe, plus il est difficile à sécuriser. Le concept de racine de confiance garantit que la plus grande partie de la confiance est placée dans la partie la moins complexe du système, et donc la moins vulnérable, tandis que des logiciels plus complexes sont superposés autour d'elle. Cette architecture de sécurité est répétée à différentes échelles, établissant d'abord une racine de confiance dans le matériel d'un système unique, puis étendant cette racine de confiance à travers le système d'exploitation jusqu'aux services système de niveau supérieur, et enfin sur de nombreux serveurs superposés en cercles concentriques de diminution de la confiance.</w:t>
       </w:r>
     </w:p>
     <w:p>
@@ -197,7 +197,7 @@
         <w:pStyle w:val="BodyText"/>
       </w:pPr>
       <w:r>
-        <w:t xml:space="preserve">L'architecture de sécurité Bitcoin est différente. En bitcoin, le système de consensus crée un grand livre public de confiance qui est complètement décentralisé. Une blockchain correctement validée utilise le bloc genesis comme racine de confiance, construisant une chaîne de confiance jusqu'au bloc actuel. Les systèmes Bitcoin peuvent et doivent utiliser la blockchain comme racine de confiance. Lors de la conception d'une application bitcoin complexe composée de services sur de nombreux systèmes différents, vous devez examiner attentivement l'architecture de sécurité afin de déterminer où la confiance est placée. En fin de compte, la seule chose à laquelle il faut explicitement faire confiance est une blockchain entièrement validée. Si votre application accorde explicitement ou implicitement sa confiance à autre chose qu'à la blockchain, cela devrait être une source de préoccupation car elle introduit une vulnérabilité. Une bonne méthode pour évaluer l'architecture de sécurité de votre application consiste à considérer chaque composant individuel et à évaluer un scénario hypothétique où ce composant est complètement compromis et sous le contrôle d'un acteur malveillant. Prenez tour à tour chaque composant de votre application et évaluez les impacts sur la sécurité globale si ce composant est compromis. Si votre application n'est plus sécurisée lorsque des composants sont compromis, cela montre que vous avez mal placé la confiance dans ces composants. Une application bitcoin sans vulnérabilités ne devrait être vulnérable qu'à une compromission du mécanisme de consensus bitcoin, ce qui signifie que sa racine de confiance est basée sur la partie la plus solide de l'architecture de sécurité bitcoin.</w:t>
+        <w:t xml:space="preserve">L'architecture de sécurité Bitcoin est différente. En bitcoin, le système de consensus crée un grand livre public de confiance qui est complètement décentralisé. Une chaîne de blocs correctement validée utilise le bloc de gen’se comme racine de confiance, construisant une chaîne de confiance jusqu'au bloc actuel. Les systèmes Bitcoin peuvent et doivent utiliser la chaîne de blocs comme racine de confiance. Lors de la conception d'une application bitcoin complexe composée de services sur de nombreux systèmes différents, vous devez examiner attentivement l'architecture de sécurité afin de déterminer où la confiance est placée. En fin de compte, la seule chose à laquelle il faut explicitement faire confiance est une chaîne de blocs entièrement validée. Si votre application accorde explicitement ou implicitement sa confiance à autre chose qu'à la chaîne de blocs, cela devrait être une source de préoccupation car elle introduit une vulnérabilité. Une bonne méthode pour évaluer l'architecture de sécurité de votre application consiste à considérer chaque composant individuel et à évaluer un scénario hypothétique où ce composant est complètement compromis et sous le contrôle d'un acteur malveillant. Prenez tour à tour chaque composant de votre application et évaluez les impacts sur la sécurité globale si ce composant est compromis. Si votre application n'est plus sécurisée lorsque des composants sont compromis, cela montre que vous avez mal placé la confiance dans ces composants. Une application bitcoin sans vulnérabilités ne devrait être vulnérable qu'à une compromission du mécanisme de consensus bitcoin, ce qui signifie que sa racine de confiance est basée sur la partie la plus solide de l'architecture de sécurité bitcoin.</w:t>
       </w:r>
     </w:p>
     <w:p>
@@ -205,7 +205,7 @@
         <w:pStyle w:val="BodyText"/>
       </w:pPr>
       <w:r>
-        <w:t xml:space="preserve">Les nombreux exemples d'échanges de bitcoins piratés servent à souligner ce point, car leur architecture et leur conception de sécurité échouent même sous l'examen le plus occasionnel. Ces implémentations centralisées avaient explicitement investi la confiance dans de nombreux composants en dehors de la blockchain Bitcoin, tels que les portefeuilles actifs, les bases de données de grand livre centralisées, les clés de chiffrement vulnérables et les schémas similaires.</w:t>
+        <w:t xml:space="preserve">Les nombreux exemples d'échanges de bitcoins piratés servent à souligner ce point, car leur architecture et leur conception de sécurité échouent même sous l'examen le plus occasionnel. Ces implémentations centralisées avaient explicitement investi la confiance dans de nombreux composants en dehors de la chaîne de blocs Bitcoin, tels que les portefeuilles actifs, les bases de données de grand livre centralisées, les clés de chiffrement vulnérables et les schémas similaires.</w:t>
       </w:r>
     </w:p>
     <w:bookmarkEnd w:id="21"/>
@@ -224,7 +224,7 @@
         <w:pStyle w:val="FirstParagraph"/>
       </w:pPr>
       <w:r>
-        <w:t xml:space="preserve">Les humains ont utilisé la sécurité physique contrôles depuis des milliers d'années. En comparaison, notre expérience en matière de sécurité numérique a moins de 50 ans. Les systèmes d'exploitation modernes à usage général ne sont pas très sécurisés et ne sont pas particulièrement adaptés au stockage de l'argent numérique. Nos ordinateurs sont constamment exposés à des menaces externes via des connexions Internet permanentes. Ils exécutent des milliers de composants logiciels de centaines d'auteurs, souvent avec un accès illimité aux fichiers de l'utilisateur. Un seul logiciel malveillant, parmi les milliers installés sur votre ordinateur, peut compromettre votre clavier et vos fichiers, en volant tout bitcoin stocké dans les applications de portefeuille. Le niveau de maintenance informatique requis pour maintenir un ordinateur exempt de virus et de chevaux de Troie dépasse le niveau de compétence de tous, sauf d'une infime minorité d'utilisateurs d'ordinateurs.</w:t>
+        <w:t xml:space="preserve">Les humains ont utilisé des contrôles de sécurité physique depuis des milliers d'années. En comparaison, notre expérience en matière de sécurité numérique a moins de 50 ans. Les systèmes d'exploitation modernes à usage général ne sont pas très sécurisés et ne sont pas particulièrement adaptés au stockage de l'argent numérique. Nos ordinateurs sont constamment exposés à des menaces externes via des connexions Internet permanentes. Ils exécutent des milliers de composants logiciels de centaines d'auteurs, souvent avec un accès illimité aux fichiers de l'utilisateur. Un seul logiciel malveillant, parmi les milliers installés sur votre ordinateur, peut compromettre votre clavier et vos fichiers, en volant tout bitcoin stocké dans les applications de portefeuille. Le niveau de maintenance informatique requis pour maintenir un ordinateur exempt de virus et de chevaux de Troie dépasse le niveau de compétence de tous, sauf d'une infime minorité d'utilisateurs d'ordinateurs.</w:t>
       </w:r>
     </w:p>
     <w:p>
@@ -232,7 +232,7 @@
         <w:pStyle w:val="BodyText"/>
       </w:pPr>
       <w:r>
-        <w:t xml:space="preserve">Malgré des décennies de recherche et d'avancées en matière de sécurité de l'information, les actifs numériques sont toujours terriblement vulnérables face à un adversaire déterminé. Même les systèmes les plus protégés et les plus restreints, dans les sociétés de services financiers, les agences de renseignement et les sous-traitants de la défense, sont fréquemment piratés. Bitcoin crée des actifs numériques qui ont une valeur intrinsèque et peuvent être volés et détournés vers de nouveaux propriétaires instantanément et irrévocablement. Cela crée une incitation massive pour les pirates. Jusqu'à présent, les pirates devaient convertir des informations d'identité ou des jetons de compte, tels que des cartes de crédit et des comptes bancaires, en valeur après les avoir compromis. Malgré la difficulté de clôturer et de blanchir les informations financières, nous avons vu des vols sans cesse croissants. Bitcoin intensifie ce problème car il n'a pas besoin d'être clôturé ou blanchi ; c'est la valeur intrinsèque d'un actif numérique.</w:t>
+        <w:t xml:space="preserve">Malgré des décennies de recherche et d'avancées en matière de sécurité de l'information, les actifs numériques sont toujours terriblement vulnérables face à un adversaire déterminé. Même les systèmes les plus protégés et les plus restreints, dans les sociétés de services financiers, les agences de renseignement et les sous-traitants de la défense, sont fréquemment piratés. Bitcoin crée des actifs numériques qui ont une valeur intrinsèque et peuvent être volés et détournés vers de nouveaux propriétaires instantanément et irrévocablement. Cela crée une incitation massive pour les pirates. Jusqu'à présent, les pirates devaient convertir des informations d'identité ou des jetons de compte, tels que des cartes de crédit et des comptes bancaires, en valeur après les avoir compromis. Malgré la difficulté de clôturer et de blanchir les informations financières, nous avons vu des vols sans cesse croissants. Bitcoin intensifie ce problème car il n'a pas besoin d'être clôturé ou blanchi; c'est la valeur intrinsèque d'un actif numérique.</w:t>
       </w:r>
     </w:p>
     <w:p>
@@ -257,7 +257,7 @@
         <w:pStyle w:val="Heading3"/>
       </w:pPr>
       <w:r>
-        <w:t xml:space="preserve">Stockage Bitcoin Physique</w:t>
+        <w:t xml:space="preserve">Stockage Bitcoin physique</w:t>
       </w:r>
     </w:p>
     <w:p>
@@ -278,6 +278,19 @@
       </w:r>
       <w:r>
         <w:t xml:space="preserve"> </w:t>
+      </w:r>
+      <w:r>
+        <w:rPr>
+          <w:iCs/>
+          <w:i/>
+        </w:rPr>
+        <w:t xml:space="preserve">stockage à froid</w:t>
+      </w:r>
+      <w:r>
+        <w:t xml:space="preserve"> </w:t>
+      </w:r>
+      <w:r>
+        <w:t xml:space="preserve">(</w:t>
       </w:r>
       <w:r>
         <w:rPr>
@@ -287,10 +300,7 @@
         <w:t xml:space="preserve">cold storage</w:t>
       </w:r>
       <w:r>
-        <w:t xml:space="preserve"> </w:t>
-      </w:r>
-      <w:r>
-        <w:t xml:space="preserve">et c'est l'une des techniques de sécurité les plus efficaces. Un système de stockage à froid est un système dans lequel les clés sont générées sur un système hors ligne (jamais connecté à Internet) et stockées hors ligne, soit sur papier, soit sur un support numérique, comme une clé USB.</w:t>
+        <w:t xml:space="preserve">) et c'est l'une des techniques de sécurité les plus efficaces. Un système de stockage à froid est un système dans lequel les clés sont générées sur un système hors ligne (jamais connecté à Internet) et stockées hors ligne, soit sur papier, soit sur un support numérique, comme une clé USB.</w:t>
       </w:r>
     </w:p>
     <w:bookmarkEnd w:id="23"/>
@@ -308,7 +318,7 @@
         <w:pStyle w:val="FirstParagraph"/>
       </w:pPr>
       <w:r>
-        <w:t xml:space="preserve">À long terme, la sécurité des bitcoins prendra de plus en plus la forme de portefeuilles matériels inviolables. Contrairement à un smartphone ou à un ordinateur de bureau, un portefeuille matériel bitcoin n'a qu'un seul objectif : conserver les bitcoins en toute sécurité. Sans logiciel à usage général à compromettre et avec des interfaces limitées, les portefeuilles matériels peuvent offrir un niveau de sécurité presque infaillible aux utilisateurs non experts. Je m'attends à voir les portefeuilles matériels devenir la méthode prédominante de stockage de bitcoins. Pour un exemple d'un tel portefeuille matériel, voir le</w:t>
+        <w:t xml:space="preserve">À long terme, la sécurité des bitcoins prendra de plus en plus la forme de portefeuilles matériels inviolables. Contrairement à un smartphone ou à un ordinateur de bureau, un portefeuille matériel bitcoin n'a qu'un seul objectif: conserver les bitcoins en toute sécurité. Sans logiciel à usage général à compromettre et avec des interfaces limitées, les portefeuilles matériels peuvent offrir un niveau de sécurité presque infaillible aux utilisateurs non experts. Je m'attends à voir les portefeuilles matériels devenir la méthode prédominante de stockage de bitcoins. Pour un exemple d'un tel portefeuille matériel, voir le</w:t>
       </w:r>
       <w:r>
         <w:t xml:space="preserve"> </w:t>
@@ -394,7 +404,7 @@
         <w:pStyle w:val="FirstParagraph"/>
       </w:pPr>
       <w:r>
-        <w:t xml:space="preserve">Une sécurité importante une considération souvent négligée est la disponibilité, en particulier dans un contexte d'incapacité ou de décès du détenteur de la clé. Les utilisateurs de Bitcoin sont invités à utiliser des mots de passe complexes et à garder leurs clés sécurisées et privées, sans les partager avec qui que ce soit. Malheureusement, cette pratique rend presque impossible pour la famille de l'utilisateur de récupérer des fonds si l'utilisateur n'est pas disponible pour les débloquer. Dans la plupart des cas, en fait, les familles des utilisateurs de bitcoins pourraient ignorer complètement l'existence des fonds en bitcoins.</w:t>
+        <w:t xml:space="preserve">Une considération de sécurité importante souvent négligée est la disponibilité, en particulier dans un contexte d'incapacité ou de décès du détenteur de la clé. Les utilisateurs de Bitcoin sont invités à utiliser des mots de passe complexes et à garder leurs clés sécurisées et privées, sans les partager avec qui que ce soit. Malheureusement, cette pratique rend presque impossible pour la famille de l'utilisateur de récupérer des fonds si l'utilisateur n'est pas disponible pour les débloquer. Dans la plupart des cas, en fait, les familles des utilisateurs de bitcoins pourraient ignorer complètement l'existence des fonds en bitcoins.</w:t>
       </w:r>
     </w:p>
     <w:p>

</xml_diff>